<commit_message>
Add customizing SDK instructions
</commit_message>
<xml_diff>
--- a/Instructions.docx
+++ b/Instructions.docx
@@ -81,7 +81,6 @@
         </w:rPr>
         <w:t xml:space="preserve">uses-permission </w:t>
       </w:r>
-      <w:proofErr w:type="spellStart"/>
       <w:r>
         <w:rPr>
           <w:rFonts w:ascii="Courier New" w:eastAsia="Times New Roman" w:hAnsi="Courier New" w:cs="Courier New"/>
@@ -102,19 +101,7 @@
           <w:sz w:val="18"/>
           <w:szCs w:val="18"/>
         </w:rPr>
-        <w:t>:name</w:t>
-      </w:r>
-      <w:proofErr w:type="spellEnd"/>
-      <w:r>
-        <w:rPr>
-          <w:rFonts w:ascii="Courier New" w:eastAsia="Times New Roman" w:hAnsi="Courier New" w:cs="Courier New"/>
-          <w:b/>
-          <w:bCs/>
-          <w:color w:val="0000FF"/>
-          <w:sz w:val="18"/>
-          <w:szCs w:val="18"/>
-        </w:rPr>
-        <w:t>=</w:t>
+        <w:t>:name=</w:t>
       </w:r>
       <w:r>
         <w:rPr>
@@ -125,44 +112,7 @@
           <w:sz w:val="18"/>
           <w:szCs w:val="18"/>
         </w:rPr>
-        <w:t>"</w:t>
-      </w:r>
-      <w:proofErr w:type="spellStart"/>
-      <w:proofErr w:type="gramStart"/>
-      <w:r>
-        <w:rPr>
-          <w:rFonts w:ascii="Courier New" w:eastAsia="Times New Roman" w:hAnsi="Courier New" w:cs="Courier New"/>
-          <w:b/>
-          <w:bCs/>
-          <w:color w:val="008000"/>
-          <w:sz w:val="18"/>
-          <w:szCs w:val="18"/>
-        </w:rPr>
-        <w:t>android.permission</w:t>
-      </w:r>
-      <w:proofErr w:type="gramEnd"/>
-      <w:r>
-        <w:rPr>
-          <w:rFonts w:ascii="Courier New" w:eastAsia="Times New Roman" w:hAnsi="Courier New" w:cs="Courier New"/>
-          <w:b/>
-          <w:bCs/>
-          <w:color w:val="008000"/>
-          <w:sz w:val="18"/>
-          <w:szCs w:val="18"/>
-        </w:rPr>
-        <w:t>.INTERNET</w:t>
-      </w:r>
-      <w:proofErr w:type="spellEnd"/>
-      <w:r>
-        <w:rPr>
-          <w:rFonts w:ascii="Courier New" w:eastAsia="Times New Roman" w:hAnsi="Courier New" w:cs="Courier New"/>
-          <w:b/>
-          <w:bCs/>
-          <w:color w:val="008000"/>
-          <w:sz w:val="18"/>
-          <w:szCs w:val="18"/>
-        </w:rPr>
-        <w:t xml:space="preserve">" </w:t>
+        <w:t xml:space="preserve">"android.permission.INTERNET" </w:t>
       </w:r>
       <w:r>
         <w:rPr>
@@ -194,7 +144,6 @@
         </w:rPr>
         <w:t xml:space="preserve">uses-permission </w:t>
       </w:r>
-      <w:proofErr w:type="spellStart"/>
       <w:r>
         <w:rPr>
           <w:rFonts w:ascii="Courier New" w:eastAsia="Times New Roman" w:hAnsi="Courier New" w:cs="Courier New"/>
@@ -215,19 +164,7 @@
           <w:sz w:val="18"/>
           <w:szCs w:val="18"/>
         </w:rPr>
-        <w:t>:name</w:t>
-      </w:r>
-      <w:proofErr w:type="spellEnd"/>
-      <w:r>
-        <w:rPr>
-          <w:rFonts w:ascii="Courier New" w:eastAsia="Times New Roman" w:hAnsi="Courier New" w:cs="Courier New"/>
-          <w:b/>
-          <w:bCs/>
-          <w:color w:val="0000FF"/>
-          <w:sz w:val="18"/>
-          <w:szCs w:val="18"/>
-        </w:rPr>
-        <w:t>=</w:t>
+        <w:t>:name=</w:t>
       </w:r>
       <w:r>
         <w:rPr>
@@ -238,31 +175,7 @@
           <w:sz w:val="18"/>
           <w:szCs w:val="18"/>
         </w:rPr>
-        <w:t>"</w:t>
-      </w:r>
-      <w:proofErr w:type="spellStart"/>
-      <w:r>
-        <w:rPr>
-          <w:rFonts w:ascii="Courier New" w:eastAsia="Times New Roman" w:hAnsi="Courier New" w:cs="Courier New"/>
-          <w:b/>
-          <w:bCs/>
-          <w:color w:val="008000"/>
-          <w:sz w:val="18"/>
-          <w:szCs w:val="18"/>
-        </w:rPr>
-        <w:t>android.permission.ACCESS_NETWORK_STATE</w:t>
-      </w:r>
-      <w:proofErr w:type="spellEnd"/>
-      <w:r>
-        <w:rPr>
-          <w:rFonts w:ascii="Courier New" w:eastAsia="Times New Roman" w:hAnsi="Courier New" w:cs="Courier New"/>
-          <w:b/>
-          <w:bCs/>
-          <w:color w:val="008000"/>
-          <w:sz w:val="18"/>
-          <w:szCs w:val="18"/>
-        </w:rPr>
-        <w:t xml:space="preserve">" </w:t>
+        <w:t xml:space="preserve">"android.permission.ACCESS_NETWORK_STATE" </w:t>
       </w:r>
       <w:r>
         <w:rPr>
@@ -294,7 +207,6 @@
         </w:rPr>
         <w:t xml:space="preserve">uses-permission </w:t>
       </w:r>
-      <w:proofErr w:type="spellStart"/>
       <w:r>
         <w:rPr>
           <w:rFonts w:ascii="Courier New" w:eastAsia="Times New Roman" w:hAnsi="Courier New" w:cs="Courier New"/>
@@ -315,19 +227,7 @@
           <w:sz w:val="18"/>
           <w:szCs w:val="18"/>
         </w:rPr>
-        <w:t>:name</w:t>
-      </w:r>
-      <w:proofErr w:type="spellEnd"/>
-      <w:r>
-        <w:rPr>
-          <w:rFonts w:ascii="Courier New" w:eastAsia="Times New Roman" w:hAnsi="Courier New" w:cs="Courier New"/>
-          <w:b/>
-          <w:bCs/>
-          <w:color w:val="0000FF"/>
-          <w:sz w:val="18"/>
-          <w:szCs w:val="18"/>
-        </w:rPr>
-        <w:t>=</w:t>
+        <w:t>:name=</w:t>
       </w:r>
       <w:r>
         <w:rPr>
@@ -338,31 +238,7 @@
           <w:sz w:val="18"/>
           <w:szCs w:val="18"/>
         </w:rPr>
-        <w:t>"</w:t>
-      </w:r>
-      <w:proofErr w:type="spellStart"/>
-      <w:r>
-        <w:rPr>
-          <w:rFonts w:ascii="Courier New" w:eastAsia="Times New Roman" w:hAnsi="Courier New" w:cs="Courier New"/>
-          <w:b/>
-          <w:bCs/>
-          <w:color w:val="008000"/>
-          <w:sz w:val="18"/>
-          <w:szCs w:val="18"/>
-        </w:rPr>
-        <w:t>android.permission.ACCESS_COARSE_LOCATION</w:t>
-      </w:r>
-      <w:proofErr w:type="spellEnd"/>
-      <w:r>
-        <w:rPr>
-          <w:rFonts w:ascii="Courier New" w:eastAsia="Times New Roman" w:hAnsi="Courier New" w:cs="Courier New"/>
-          <w:b/>
-          <w:bCs/>
-          <w:color w:val="008000"/>
-          <w:sz w:val="18"/>
-          <w:szCs w:val="18"/>
-        </w:rPr>
-        <w:t>"</w:t>
+        <w:t>"android.permission.ACCESS_COARSE_LOCATION"</w:t>
       </w:r>
       <w:r>
         <w:rPr>
@@ -394,7 +270,6 @@
         </w:rPr>
         <w:t xml:space="preserve">uses-permission </w:t>
       </w:r>
-      <w:proofErr w:type="spellStart"/>
       <w:r>
         <w:rPr>
           <w:rFonts w:ascii="Courier New" w:eastAsia="Times New Roman" w:hAnsi="Courier New" w:cs="Courier New"/>
@@ -415,19 +290,7 @@
           <w:sz w:val="18"/>
           <w:szCs w:val="18"/>
         </w:rPr>
-        <w:t>:name</w:t>
-      </w:r>
-      <w:proofErr w:type="spellEnd"/>
-      <w:r>
-        <w:rPr>
-          <w:rFonts w:ascii="Courier New" w:eastAsia="Times New Roman" w:hAnsi="Courier New" w:cs="Courier New"/>
-          <w:b/>
-          <w:bCs/>
-          <w:color w:val="0000FF"/>
-          <w:sz w:val="18"/>
-          <w:szCs w:val="18"/>
-        </w:rPr>
-        <w:t>=</w:t>
+        <w:t>:name=</w:t>
       </w:r>
       <w:r>
         <w:rPr>
@@ -438,31 +301,7 @@
           <w:sz w:val="18"/>
           <w:szCs w:val="18"/>
         </w:rPr>
-        <w:t>"</w:t>
-      </w:r>
-      <w:proofErr w:type="spellStart"/>
-      <w:r>
-        <w:rPr>
-          <w:rFonts w:ascii="Courier New" w:eastAsia="Times New Roman" w:hAnsi="Courier New" w:cs="Courier New"/>
-          <w:b/>
-          <w:bCs/>
-          <w:color w:val="008000"/>
-          <w:sz w:val="18"/>
-          <w:szCs w:val="18"/>
-        </w:rPr>
-        <w:t>android.permission.ACCESS_FINE_LOCATION</w:t>
-      </w:r>
-      <w:proofErr w:type="spellEnd"/>
-      <w:r>
-        <w:rPr>
-          <w:rFonts w:ascii="Courier New" w:eastAsia="Times New Roman" w:hAnsi="Courier New" w:cs="Courier New"/>
-          <w:b/>
-          <w:bCs/>
-          <w:color w:val="008000"/>
-          <w:sz w:val="18"/>
-          <w:szCs w:val="18"/>
-        </w:rPr>
-        <w:t>"</w:t>
+        <w:t>"android.permission.ACCESS_FINE_LOCATION"</w:t>
       </w:r>
       <w:r>
         <w:rPr>
@@ -494,7 +333,6 @@
         </w:rPr>
         <w:t xml:space="preserve">uses-permission </w:t>
       </w:r>
-      <w:proofErr w:type="spellStart"/>
       <w:r>
         <w:rPr>
           <w:rFonts w:ascii="Courier New" w:eastAsia="Times New Roman" w:hAnsi="Courier New" w:cs="Courier New"/>
@@ -515,19 +353,7 @@
           <w:sz w:val="18"/>
           <w:szCs w:val="18"/>
         </w:rPr>
-        <w:t>:name</w:t>
-      </w:r>
-      <w:proofErr w:type="spellEnd"/>
-      <w:r>
-        <w:rPr>
-          <w:rFonts w:ascii="Courier New" w:eastAsia="Times New Roman" w:hAnsi="Courier New" w:cs="Courier New"/>
-          <w:b/>
-          <w:bCs/>
-          <w:color w:val="0000FF"/>
-          <w:sz w:val="18"/>
-          <w:szCs w:val="18"/>
-        </w:rPr>
-        <w:t>=</w:t>
+        <w:t>:name=</w:t>
       </w:r>
       <w:r>
         <w:rPr>
@@ -538,31 +364,7 @@
           <w:sz w:val="18"/>
           <w:szCs w:val="18"/>
         </w:rPr>
-        <w:t>"</w:t>
-      </w:r>
-      <w:proofErr w:type="spellStart"/>
-      <w:r>
-        <w:rPr>
-          <w:rFonts w:ascii="Courier New" w:eastAsia="Times New Roman" w:hAnsi="Courier New" w:cs="Courier New"/>
-          <w:b/>
-          <w:bCs/>
-          <w:color w:val="008000"/>
-          <w:sz w:val="18"/>
-          <w:szCs w:val="18"/>
-        </w:rPr>
-        <w:t>android.permission.WRITE_EXTERNAL_STORAGE</w:t>
-      </w:r>
-      <w:proofErr w:type="spellEnd"/>
-      <w:r>
-        <w:rPr>
-          <w:rFonts w:ascii="Courier New" w:eastAsia="Times New Roman" w:hAnsi="Courier New" w:cs="Courier New"/>
-          <w:b/>
-          <w:bCs/>
-          <w:color w:val="008000"/>
-          <w:sz w:val="18"/>
-          <w:szCs w:val="18"/>
-        </w:rPr>
-        <w:t xml:space="preserve">" </w:t>
+        <w:t xml:space="preserve">"android.permission.WRITE_EXTERNAL_STORAGE" </w:t>
       </w:r>
       <w:r>
         <w:rPr>
@@ -612,13 +414,8 @@
         </w:numPr>
       </w:pPr>
       <w:r>
-        <w:t xml:space="preserve">Take the API Key you created in the previous step and add it to the application object in your </w:t>
-      </w:r>
-      <w:proofErr w:type="spellStart"/>
-      <w:r>
-        <w:t>AndroidManifest</w:t>
-      </w:r>
-      <w:proofErr w:type="spellEnd"/>
+        <w:t>Take the API Key you created in the previous step and add it to the application object in your AndroidManifest</w:t>
+      </w:r>
     </w:p>
     <w:p>
       <w:pPr>
@@ -649,7 +446,6 @@
         </w:rPr>
         <w:t xml:space="preserve">meta-data </w:t>
       </w:r>
-      <w:proofErr w:type="spellStart"/>
       <w:r>
         <w:rPr>
           <w:b/>
@@ -668,9 +464,28 @@
           <w:sz w:val="18"/>
           <w:szCs w:val="18"/>
         </w:rPr>
-        <w:t>:name</w:t>
-      </w:r>
-      <w:proofErr w:type="spellEnd"/>
+        <w:t>:name=</w:t>
+      </w:r>
+      <w:r>
+        <w:rPr>
+          <w:b/>
+          <w:bCs/>
+          <w:color w:val="008000"/>
+          <w:sz w:val="18"/>
+          <w:szCs w:val="18"/>
+        </w:rPr>
+        <w:t xml:space="preserve">"com.google.android.maps.v2.API_KEY" </w:t>
+      </w:r>
+      <w:r>
+        <w:rPr>
+          <w:b/>
+          <w:bCs/>
+          <w:color w:val="660E7A"/>
+          <w:sz w:val="18"/>
+          <w:szCs w:val="18"/>
+        </w:rPr>
+        <w:t>android</w:t>
+      </w:r>
       <w:r>
         <w:rPr>
           <w:b/>
@@ -679,7 +494,7 @@
           <w:sz w:val="18"/>
           <w:szCs w:val="18"/>
         </w:rPr>
-        <w:t>=</w:t>
+        <w:t>:value=</w:t>
       </w:r>
       <w:r>
         <w:rPr>
@@ -689,69 +504,7 @@
           <w:sz w:val="18"/>
           <w:szCs w:val="18"/>
         </w:rPr>
-        <w:t xml:space="preserve">"com.google.android.maps.v2.API_KEY" </w:t>
-      </w:r>
-      <w:proofErr w:type="spellStart"/>
-      <w:r>
-        <w:rPr>
-          <w:b/>
-          <w:bCs/>
-          <w:color w:val="660E7A"/>
-          <w:sz w:val="18"/>
-          <w:szCs w:val="18"/>
-        </w:rPr>
-        <w:t>android</w:t>
-      </w:r>
-      <w:r>
-        <w:rPr>
-          <w:b/>
-          <w:bCs/>
-          <w:color w:val="0000FF"/>
-          <w:sz w:val="18"/>
-          <w:szCs w:val="18"/>
-        </w:rPr>
-        <w:t>:value</w:t>
-      </w:r>
-      <w:proofErr w:type="spellEnd"/>
-      <w:r>
-        <w:rPr>
-          <w:b/>
-          <w:bCs/>
-          <w:color w:val="0000FF"/>
-          <w:sz w:val="18"/>
-          <w:szCs w:val="18"/>
-        </w:rPr>
-        <w:t>=</w:t>
-      </w:r>
-      <w:r>
-        <w:rPr>
-          <w:b/>
-          <w:bCs/>
-          <w:color w:val="008000"/>
-          <w:sz w:val="18"/>
-          <w:szCs w:val="18"/>
-        </w:rPr>
-        <w:t>"</w:t>
-      </w:r>
-      <w:r>
-        <w:rPr>
-          <w:b/>
-          <w:bCs/>
-          <w:color w:val="008000"/>
-          <w:sz w:val="18"/>
-          <w:szCs w:val="18"/>
-        </w:rPr>
-        <w:t>YOUR_API_KEY</w:t>
-      </w:r>
-      <w:r>
-        <w:rPr>
-          <w:b/>
-          <w:bCs/>
-          <w:color w:val="008000"/>
-          <w:sz w:val="18"/>
-          <w:szCs w:val="18"/>
-        </w:rPr>
-        <w:t>"</w:t>
+        <w:t>"YOUR_API_KEY"</w:t>
       </w:r>
       <w:r>
         <w:rPr>
@@ -794,25 +547,7 @@
           <w:sz w:val="18"/>
           <w:szCs w:val="18"/>
         </w:rPr>
-        <w:t xml:space="preserve">Obtain an </w:t>
-      </w:r>
-      <w:proofErr w:type="spellStart"/>
-      <w:r>
-        <w:rPr>
-          <w:color w:val="000000"/>
-          <w:sz w:val="18"/>
-          <w:szCs w:val="18"/>
-        </w:rPr>
-        <w:t>OpenWeatherMap</w:t>
-      </w:r>
-      <w:proofErr w:type="spellEnd"/>
-      <w:r>
-        <w:rPr>
-          <w:color w:val="000000"/>
-          <w:sz w:val="18"/>
-          <w:szCs w:val="18"/>
-        </w:rPr>
-        <w:t xml:space="preserve"> API Key at </w:t>
+        <w:t xml:space="preserve">Obtain an OpenWeatherMap API Key at </w:t>
       </w:r>
       <w:r>
         <w:rPr>
@@ -878,25 +613,7 @@
           <w:sz w:val="18"/>
           <w:szCs w:val="18"/>
         </w:rPr>
-        <w:t>Select Import .JAR</w:t>
-      </w:r>
-      <w:proofErr w:type="gramStart"/>
-      <w:r>
-        <w:rPr>
-          <w:color w:val="000000"/>
-          <w:sz w:val="18"/>
-          <w:szCs w:val="18"/>
-        </w:rPr>
-        <w:t>/.AAR</w:t>
-      </w:r>
-      <w:proofErr w:type="gramEnd"/>
-      <w:r>
-        <w:rPr>
-          <w:color w:val="000000"/>
-          <w:sz w:val="18"/>
-          <w:szCs w:val="18"/>
-        </w:rPr>
-        <w:t xml:space="preserve"> Package</w:t>
+        <w:t>Select Import .JAR/.AAR Package</w:t>
       </w:r>
     </w:p>
     <w:p>
@@ -919,46 +636,8 @@
           <w:sz w:val="18"/>
           <w:szCs w:val="18"/>
         </w:rPr>
-        <w:t xml:space="preserve">Select </w:t>
-      </w:r>
-      <w:proofErr w:type="gramStart"/>
-      <w:r>
-        <w:rPr>
-          <w:color w:val="000000"/>
-          <w:sz w:val="18"/>
-          <w:szCs w:val="18"/>
-        </w:rPr>
-        <w:t>the .</w:t>
-      </w:r>
-      <w:proofErr w:type="spellStart"/>
-      <w:r>
-        <w:rPr>
-          <w:color w:val="000000"/>
-          <w:sz w:val="18"/>
-          <w:szCs w:val="18"/>
-        </w:rPr>
-        <w:t>aar</w:t>
-      </w:r>
-      <w:proofErr w:type="spellEnd"/>
-      <w:proofErr w:type="gramEnd"/>
-      <w:r>
-        <w:rPr>
-          <w:color w:val="000000"/>
-          <w:sz w:val="18"/>
-          <w:szCs w:val="18"/>
-        </w:rPr>
-        <w:t xml:space="preserve"> file located in </w:t>
-      </w:r>
-      <w:proofErr w:type="spellStart"/>
-      <w:r>
-        <w:rPr>
-          <w:color w:val="000000"/>
-          <w:sz w:val="18"/>
-          <w:szCs w:val="18"/>
-        </w:rPr>
-        <w:t>Final_SDK</w:t>
-      </w:r>
-      <w:proofErr w:type="spellEnd"/>
+        <w:t>Select the .aar file located in Final_SDK</w:t>
+      </w:r>
     </w:p>
     <w:p>
       <w:pPr>
@@ -980,43 +659,7 @@
           <w:sz w:val="18"/>
           <w:szCs w:val="18"/>
         </w:rPr>
-        <w:t xml:space="preserve">If you want to use the map solution provided in the </w:t>
-      </w:r>
-      <w:proofErr w:type="spellStart"/>
-      <w:r>
-        <w:rPr>
-          <w:color w:val="000000"/>
-          <w:sz w:val="18"/>
-          <w:szCs w:val="18"/>
-        </w:rPr>
-        <w:t>sdk</w:t>
-      </w:r>
-      <w:proofErr w:type="spellEnd"/>
-      <w:r>
-        <w:rPr>
-          <w:color w:val="000000"/>
-          <w:sz w:val="18"/>
-          <w:szCs w:val="18"/>
-        </w:rPr>
-        <w:t xml:space="preserve"> then go to your main activity and extend </w:t>
-      </w:r>
-      <w:proofErr w:type="spellStart"/>
-      <w:r>
-        <w:rPr>
-          <w:color w:val="000000"/>
-          <w:sz w:val="18"/>
-          <w:szCs w:val="18"/>
-        </w:rPr>
-        <w:t>WeatherMapActivity</w:t>
-      </w:r>
-      <w:proofErr w:type="spellEnd"/>
-      <w:r>
-        <w:rPr>
-          <w:color w:val="000000"/>
-          <w:sz w:val="18"/>
-          <w:szCs w:val="18"/>
-        </w:rPr>
-        <w:t>.</w:t>
+        <w:t>If you want to use the map solution provided in the sdk then go to your main activity and extend WeatherMapActivity.</w:t>
       </w:r>
     </w:p>
     <w:p>
@@ -1039,153 +682,113 @@
           <w:sz w:val="18"/>
           <w:szCs w:val="18"/>
         </w:rPr>
-        <w:t xml:space="preserve">In the </w:t>
-      </w:r>
-      <w:proofErr w:type="spellStart"/>
-      <w:r>
-        <w:rPr>
-          <w:color w:val="000000"/>
-          <w:sz w:val="18"/>
-          <w:szCs w:val="18"/>
-        </w:rPr>
-        <w:t>onCreate</w:t>
-      </w:r>
-      <w:proofErr w:type="spellEnd"/>
-      <w:r>
-        <w:rPr>
-          <w:color w:val="000000"/>
-          <w:sz w:val="18"/>
-          <w:szCs w:val="18"/>
-        </w:rPr>
-        <w:t xml:space="preserve"> method call super, call </w:t>
-      </w:r>
-      <w:proofErr w:type="spellStart"/>
-      <w:r>
-        <w:rPr>
-          <w:color w:val="000000"/>
-          <w:sz w:val="18"/>
-          <w:szCs w:val="18"/>
-        </w:rPr>
-        <w:t>initializeMapFragmentWithID</w:t>
-      </w:r>
-      <w:proofErr w:type="spellEnd"/>
-      <w:r>
-        <w:rPr>
-          <w:color w:val="000000"/>
-          <w:sz w:val="18"/>
-          <w:szCs w:val="18"/>
-        </w:rPr>
-        <w:t xml:space="preserve"> passing the id of the view you want the map to appear in, call </w:t>
-      </w:r>
-      <w:proofErr w:type="spellStart"/>
-      <w:r>
-        <w:rPr>
-          <w:color w:val="000000"/>
-          <w:sz w:val="18"/>
-          <w:szCs w:val="18"/>
-        </w:rPr>
-        <w:t>initializeWeatherManagerWithAppId</w:t>
-      </w:r>
-      <w:proofErr w:type="spellEnd"/>
-      <w:r>
-        <w:rPr>
-          <w:color w:val="000000"/>
-          <w:sz w:val="18"/>
-          <w:szCs w:val="18"/>
-        </w:rPr>
-        <w:t xml:space="preserve"> passing the </w:t>
-      </w:r>
-      <w:proofErr w:type="spellStart"/>
-      <w:r>
-        <w:rPr>
-          <w:color w:val="000000"/>
-          <w:sz w:val="18"/>
-          <w:szCs w:val="18"/>
-        </w:rPr>
-        <w:t>OpenWeatherMap</w:t>
-      </w:r>
-      <w:proofErr w:type="spellEnd"/>
-      <w:r>
-        <w:rPr>
-          <w:color w:val="000000"/>
-          <w:sz w:val="18"/>
-          <w:szCs w:val="18"/>
-        </w:rPr>
-        <w:t xml:space="preserve"> API Key. Calling </w:t>
-      </w:r>
-      <w:proofErr w:type="spellStart"/>
-      <w:r>
-        <w:rPr>
-          <w:color w:val="000000"/>
-          <w:sz w:val="18"/>
-          <w:szCs w:val="18"/>
-        </w:rPr>
-        <w:t>detectLocation</w:t>
-      </w:r>
-      <w:proofErr w:type="spellEnd"/>
-      <w:r>
-        <w:rPr>
-          <w:color w:val="000000"/>
-          <w:sz w:val="18"/>
-          <w:szCs w:val="18"/>
-        </w:rPr>
-        <w:t xml:space="preserve"> then will request permission to use </w:t>
-      </w:r>
-      <w:proofErr w:type="spellStart"/>
-      <w:r>
-        <w:rPr>
-          <w:color w:val="000000"/>
-          <w:sz w:val="18"/>
-          <w:szCs w:val="18"/>
-        </w:rPr>
-        <w:t>gps</w:t>
-      </w:r>
-      <w:proofErr w:type="spellEnd"/>
-      <w:r>
-        <w:rPr>
-          <w:color w:val="000000"/>
-          <w:sz w:val="18"/>
-          <w:szCs w:val="18"/>
-        </w:rPr>
-        <w:t xml:space="preserve"> and if granted will get current weather for your nearest city. Tapping on the map will get weather info for where you taped. Tapping on a weather marker will display more details for that location.</w:t>
+        <w:t>In the onCreate method call super, call initializeMapFragmentWithID passing the id of the view you want the map to appear in, call initializeWeatherManagerWithAppId passing the OpenWeatherMap API Key. Calling detectLocation then will request permission to use gps and if granted will get current weather for your nearest city. Tapping on the map will get weather info for where you taped. Tapping on a weather marker will display more details for that location.</w:t>
+      </w:r>
+    </w:p>
+    <w:p>
+      <w:pPr>
+        <w:pStyle w:val="HTMLPreformatted"/>
+        <w:shd w:val="clear" w:color="auto" w:fill="FFFFFF"/>
+        <w:rPr>
+          <w:color w:val="000000"/>
+          <w:sz w:val="18"/>
+          <w:szCs w:val="18"/>
+        </w:rPr>
+      </w:pPr>
+    </w:p>
+    <w:p>
+      <w:pPr>
+        <w:pStyle w:val="HTMLPreformatted"/>
+        <w:shd w:val="clear" w:color="auto" w:fill="FFFFFF"/>
+        <w:rPr>
+          <w:color w:val="000000"/>
+          <w:sz w:val="18"/>
+          <w:szCs w:val="18"/>
+        </w:rPr>
+      </w:pPr>
+      <w:r>
+        <w:rPr>
+          <w:color w:val="000000"/>
+          <w:sz w:val="18"/>
+          <w:szCs w:val="18"/>
+        </w:rPr>
+        <w:t>If you follow these steps you should be good to go!</w:t>
+      </w:r>
+    </w:p>
+    <w:p>
+      <w:pPr>
+        <w:ind w:left="720"/>
+      </w:pPr>
+    </w:p>
+    <w:p>
+      <w:pPr>
+        <w:ind w:left="720"/>
+      </w:pPr>
+      <w:r>
+        <w:t>If you want to make changed to sdk functionality</w:t>
+      </w:r>
+    </w:p>
+    <w:p>
+      <w:pPr>
+        <w:pStyle w:val="ListParagraph"/>
+        <w:numPr>
+          <w:ilvl w:val="0"/>
+          <w:numId w:val="2"/>
+        </w:numPr>
+      </w:pPr>
+      <w:r>
+        <w:t>Open the project in WeatherSDK folder</w:t>
+      </w:r>
+    </w:p>
+    <w:p>
+      <w:pPr>
+        <w:pStyle w:val="ListParagraph"/>
+        <w:numPr>
+          <w:ilvl w:val="0"/>
+          <w:numId w:val="2"/>
+        </w:numPr>
+      </w:pPr>
+      <w:r>
+        <w:t>Make changes</w:t>
+      </w:r>
+    </w:p>
+    <w:p>
+      <w:pPr>
+        <w:pStyle w:val="ListParagraph"/>
+        <w:numPr>
+          <w:ilvl w:val="0"/>
+          <w:numId w:val="2"/>
+        </w:numPr>
+      </w:pPr>
+      <w:r>
+        <w:t>Build -&gt; Build APK</w:t>
+      </w:r>
+    </w:p>
+    <w:p>
+      <w:pPr>
+        <w:pStyle w:val="ListParagraph"/>
+        <w:numPr>
+          <w:ilvl w:val="0"/>
+          <w:numId w:val="2"/>
+        </w:numPr>
+      </w:pPr>
+      <w:r>
+        <w:t>Navigate to WeatherSDK/jdweather/build/outputs/aar</w:t>
+      </w:r>
+    </w:p>
+    <w:p>
+      <w:pPr>
+        <w:pStyle w:val="ListParagraph"/>
+        <w:numPr>
+          <w:ilvl w:val="0"/>
+          <w:numId w:val="2"/>
+        </w:numPr>
+      </w:pPr>
+      <w:r>
+        <w:t>This is the new .aar file that you will include into your project following the instructions above</w:t>
       </w:r>
       <w:bookmarkStart w:id="0" w:name="_GoBack"/>
       <w:bookmarkEnd w:id="0"/>
-    </w:p>
-    <w:p>
-      <w:pPr>
-        <w:pStyle w:val="HTMLPreformatted"/>
-        <w:shd w:val="clear" w:color="auto" w:fill="FFFFFF"/>
-        <w:rPr>
-          <w:color w:val="000000"/>
-          <w:sz w:val="18"/>
-          <w:szCs w:val="18"/>
-        </w:rPr>
-      </w:pPr>
-    </w:p>
-    <w:p>
-      <w:pPr>
-        <w:pStyle w:val="HTMLPreformatted"/>
-        <w:shd w:val="clear" w:color="auto" w:fill="FFFFFF"/>
-        <w:rPr>
-          <w:color w:val="000000"/>
-          <w:sz w:val="18"/>
-          <w:szCs w:val="18"/>
-        </w:rPr>
-      </w:pPr>
-      <w:r>
-        <w:rPr>
-          <w:color w:val="000000"/>
-          <w:sz w:val="18"/>
-          <w:szCs w:val="18"/>
-        </w:rPr>
-        <w:t>If you follow these steps you should be good to go!</w:t>
-      </w:r>
-    </w:p>
-    <w:p>
-      <w:pPr>
-        <w:ind w:left="720"/>
-      </w:pPr>
     </w:p>
     <w:sectPr>
       <w:pgSz w:w="12240" w:h="15840"/>
@@ -1288,8 +891,97 @@
       </w:pPr>
     </w:lvl>
   </w:abstractNum>
+  <w:abstractNum w:abstractNumId="1" w15:restartNumberingAfterBreak="0">
+    <w:nsid w:val="59A72532"/>
+    <w:multiLevelType w:val="hybridMultilevel"/>
+    <w:tmpl w:val="5682313C"/>
+    <w:lvl w:ilvl="0" w:tplc="0409000F">
+      <w:start w:val="1"/>
+      <w:numFmt w:val="decimal"/>
+      <w:lvlText w:val="%1."/>
+      <w:lvlJc w:val="left"/>
+      <w:pPr>
+        <w:ind w:left="1440" w:hanging="360"/>
+      </w:pPr>
+    </w:lvl>
+    <w:lvl w:ilvl="1" w:tplc="04090019" w:tentative="1">
+      <w:start w:val="1"/>
+      <w:numFmt w:val="lowerLetter"/>
+      <w:lvlText w:val="%2."/>
+      <w:lvlJc w:val="left"/>
+      <w:pPr>
+        <w:ind w:left="2160" w:hanging="360"/>
+      </w:pPr>
+    </w:lvl>
+    <w:lvl w:ilvl="2" w:tplc="0409001B" w:tentative="1">
+      <w:start w:val="1"/>
+      <w:numFmt w:val="lowerRoman"/>
+      <w:lvlText w:val="%3."/>
+      <w:lvlJc w:val="right"/>
+      <w:pPr>
+        <w:ind w:left="2880" w:hanging="180"/>
+      </w:pPr>
+    </w:lvl>
+    <w:lvl w:ilvl="3" w:tplc="0409000F" w:tentative="1">
+      <w:start w:val="1"/>
+      <w:numFmt w:val="decimal"/>
+      <w:lvlText w:val="%4."/>
+      <w:lvlJc w:val="left"/>
+      <w:pPr>
+        <w:ind w:left="3600" w:hanging="360"/>
+      </w:pPr>
+    </w:lvl>
+    <w:lvl w:ilvl="4" w:tplc="04090019" w:tentative="1">
+      <w:start w:val="1"/>
+      <w:numFmt w:val="lowerLetter"/>
+      <w:lvlText w:val="%5."/>
+      <w:lvlJc w:val="left"/>
+      <w:pPr>
+        <w:ind w:left="4320" w:hanging="360"/>
+      </w:pPr>
+    </w:lvl>
+    <w:lvl w:ilvl="5" w:tplc="0409001B" w:tentative="1">
+      <w:start w:val="1"/>
+      <w:numFmt w:val="lowerRoman"/>
+      <w:lvlText w:val="%6."/>
+      <w:lvlJc w:val="right"/>
+      <w:pPr>
+        <w:ind w:left="5040" w:hanging="180"/>
+      </w:pPr>
+    </w:lvl>
+    <w:lvl w:ilvl="6" w:tplc="0409000F" w:tentative="1">
+      <w:start w:val="1"/>
+      <w:numFmt w:val="decimal"/>
+      <w:lvlText w:val="%7."/>
+      <w:lvlJc w:val="left"/>
+      <w:pPr>
+        <w:ind w:left="5760" w:hanging="360"/>
+      </w:pPr>
+    </w:lvl>
+    <w:lvl w:ilvl="7" w:tplc="04090019" w:tentative="1">
+      <w:start w:val="1"/>
+      <w:numFmt w:val="lowerLetter"/>
+      <w:lvlText w:val="%8."/>
+      <w:lvlJc w:val="left"/>
+      <w:pPr>
+        <w:ind w:left="6480" w:hanging="360"/>
+      </w:pPr>
+    </w:lvl>
+    <w:lvl w:ilvl="8" w:tplc="0409001B" w:tentative="1">
+      <w:start w:val="1"/>
+      <w:numFmt w:val="lowerRoman"/>
+      <w:lvlText w:val="%9."/>
+      <w:lvlJc w:val="right"/>
+      <w:pPr>
+        <w:ind w:left="7200" w:hanging="180"/>
+      </w:pPr>
+    </w:lvl>
+  </w:abstractNum>
   <w:num w:numId="1">
     <w:abstractNumId w:val="0"/>
+  </w:num>
+  <w:num w:numId="2">
+    <w:abstractNumId w:val="1"/>
   </w:num>
 </w:numbering>
 </file>
@@ -1417,6 +1109,7 @@
     <w:lsdException w:name="HTML Sample" w:semiHidden="1" w:unhideWhenUsed="1"/>
     <w:lsdException w:name="HTML Typewriter" w:semiHidden="1" w:unhideWhenUsed="1"/>
     <w:lsdException w:name="HTML Variable" w:semiHidden="1" w:unhideWhenUsed="1"/>
+    <w:lsdException w:name="Normal Table" w:semiHidden="1" w:unhideWhenUsed="1"/>
     <w:lsdException w:name="annotation subject" w:semiHidden="1" w:unhideWhenUsed="1"/>
     <w:lsdException w:name="No List" w:semiHidden="1" w:unhideWhenUsed="1"/>
     <w:lsdException w:name="Outline List 1" w:semiHidden="1" w:unhideWhenUsed="1"/>
@@ -1463,8 +1156,10 @@
     <w:lsdException w:name="Table Subtle 2" w:semiHidden="1" w:unhideWhenUsed="1"/>
     <w:lsdException w:name="Table Web 1" w:semiHidden="1" w:unhideWhenUsed="1"/>
     <w:lsdException w:name="Table Web 2" w:semiHidden="1" w:unhideWhenUsed="1"/>
+    <w:lsdException w:name="Table Web 3" w:semiHidden="1" w:unhideWhenUsed="1"/>
     <w:lsdException w:name="Balloon Text" w:semiHidden="1" w:unhideWhenUsed="1"/>
     <w:lsdException w:name="Table Grid" w:uiPriority="39"/>
+    <w:lsdException w:name="Table Theme" w:semiHidden="1" w:unhideWhenUsed="1"/>
     <w:lsdException w:name="Placeholder Text" w:semiHidden="1"/>
     <w:lsdException w:name="No Spacing" w:uiPriority="1" w:qFormat="1"/>
     <w:lsdException w:name="Light Shading" w:uiPriority="60"/>

</xml_diff>